<commit_message>
29 Dec 25 Office
</commit_message>
<xml_diff>
--- a/WeeklyReports/10-29-Dec-25 .docx
+++ b/WeeklyReports/10-29-Dec-25 .docx
@@ -735,13 +735,7 @@
               <w:rPr>
                 <w:rFonts w:cs="Arial" w:hint="eastAsia" w:ascii="Arial" w:hAnsi="Arial"/>
               </w:rPr>
-              <w:t>-Dec-2</w:t>
-            </w:r>
-            <w:r>
-              <w:rPr>
-                <w:rFonts w:cs="Arial" w:hint="eastAsia" w:ascii="Arial" w:hAnsi="Arial"/>
-              </w:rPr>
-              <w:t>9</w:t>
+              <w:t>-Dec-29</w:t>
             </w:r>
           </w:p>
         </w:tc>
@@ -809,13 +803,7 @@
               <w:rPr>
                 <w:rFonts w:cs="Arial" w:ascii="Arial" w:hAnsi="Arial"/>
               </w:rPr>
-              <w:t>-</w:t>
-            </w:r>
-            <w:r>
-              <w:rPr>
-                <w:rFonts w:cs="Arial" w:ascii="Arial" w:hAnsi="Arial"/>
-              </w:rPr>
-              <w:t>22</w:t>
+              <w:t>-22</w:t>
             </w:r>
           </w:p>
         </w:tc>
@@ -883,13 +871,7 @@
               <w:rPr>
                 <w:rFonts w:cs="Arial" w:ascii="Arial" w:hAnsi="Arial"/>
               </w:rPr>
-              <w:t>-</w:t>
-            </w:r>
-            <w:r>
-              <w:rPr>
-                <w:rFonts w:cs="Arial" w:ascii="Arial" w:hAnsi="Arial"/>
-              </w:rPr>
-              <w:t>24</w:t>
+              <w:t>-24</w:t>
             </w:r>
           </w:p>
         </w:tc>
@@ -1267,7 +1249,7 @@
                 <w:sz w:val="16"/>
                 <w:szCs w:val="16"/>
               </w:rPr>
-              <w:t xml:space="preserve">Working the Main Line Linux Kernel to integrate the drivers. </w:t>
+              <w:t>Holter power consumption during Power Off Mode.</w:t>
             </w:r>
           </w:p>
         </w:tc>
@@ -1366,6 +1348,7 @@
                 <w:sz w:val="16"/>
                 <w:szCs w:val="16"/>
               </w:rPr>
+              <w:t>3</w:t>
             </w:r>
           </w:p>
         </w:tc>
@@ -1388,11 +1371,8 @@
               </w:rPr>
             </w:pPr>
             <w:r>
-              <w:rPr>
-                <w:rFonts w:cs="Arial" w:ascii="Arial" w:hAnsi="Arial"/>
-                <w:sz w:val="16"/>
-                <w:szCs w:val="16"/>
-              </w:rPr>
+              <w:rPr/>
+              <w:t xml:space="preserve">Working the Main Line Linux Kernel to integrate the drivers. </w:t>
             </w:r>
           </w:p>
         </w:tc>

</xml_diff>